<commit_message>
Adding fix for issue #3, lists types now recognize correctly
</commit_message>
<xml_diff>
--- a/targetWord/test.docx
+++ b/targetWord/test.docx
@@ -12,7 +12,82 @@
         <w:rPr>
           <w:lang w:val="en-CA"/>
         </w:rPr>
-        <w:t>Here is an unordered list:</w:t>
+        <w:t>Here is a test of everything we have done so far.</w:t>
+      </w:r>
+    </w:p>
+    <w:p>
+      <w:pPr>
+        <w:rPr>
+          <w:lang w:val="en-CA"/>
+        </w:rPr>
+      </w:pPr>
+      <w:r>
+        <w:rPr>
+          <w:b/>
+          <w:bCs/>
+          <w:lang w:val="en-CA"/>
+        </w:rPr>
+        <w:t xml:space="preserve">Normal bolded text </w:t>
+      </w:r>
+      <w:r>
+        <w:rPr>
+          <w:lang w:val="en-CA"/>
+        </w:rPr>
+        <w:t>and not</w:t>
+      </w:r>
+    </w:p>
+    <w:p>
+      <w:pPr>
+        <w:rPr>
+          <w:lang w:val="en-CA"/>
+        </w:rPr>
+      </w:pPr>
+      <w:r>
+        <w:rPr>
+          <w:i/>
+          <w:iCs/>
+          <w:lang w:val="en-CA"/>
+        </w:rPr>
+        <w:t>Normal italics text</w:t>
+      </w:r>
+      <w:r>
+        <w:rPr>
+          <w:lang w:val="en-CA"/>
+        </w:rPr>
+        <w:t xml:space="preserve"> and not</w:t>
+      </w:r>
+    </w:p>
+    <w:p>
+      <w:pPr>
+        <w:rPr>
+          <w:lang w:val="en-CA"/>
+        </w:rPr>
+      </w:pPr>
+      <w:r>
+        <w:rPr>
+          <w:u w:val="single"/>
+          <w:lang w:val="en-CA"/>
+        </w:rPr>
+        <w:t>Normal underline text</w:t>
+      </w:r>
+      <w:r>
+        <w:rPr>
+          <w:lang w:val="en-CA"/>
+        </w:rPr>
+        <w:t xml:space="preserve"> and not</w:t>
+      </w:r>
+    </w:p>
+    <w:p>
+      <w:pPr>
+        <w:rPr>
+          <w:lang w:val="en-CA"/>
+        </w:rPr>
+      </w:pPr>
+      <w:r>
+        <w:rPr>
+          <w:lang w:val="en-CA"/>
+        </w:rPr>
+        <w:t>Ordered list incoming</w:t>
       </w:r>
     </w:p>
     <w:p>
@@ -20,7 +95,7 @@
         <w:pStyle w:val="ListParagraph"/>
         <w:numPr>
           <w:ilvl w:val="0"/>
-          <w:numId w:val="7"/>
+          <w:numId w:val="9"/>
         </w:numPr>
         <w:rPr>
           <w:lang w:val="en-CA"/>
@@ -30,7 +105,15 @@
         <w:rPr>
           <w:lang w:val="en-CA"/>
         </w:rPr>
-        <w:t>Item 1</w:t>
+        <w:t xml:space="preserve">Item 1 and </w:t>
+      </w:r>
+      <w:r>
+        <w:rPr>
+          <w:b/>
+          <w:bCs/>
+          <w:lang w:val="en-CA"/>
+        </w:rPr>
+        <w:t>bolded</w:t>
       </w:r>
     </w:p>
     <w:p>
@@ -38,7 +121,7 @@
         <w:pStyle w:val="ListParagraph"/>
         <w:numPr>
           <w:ilvl w:val="0"/>
-          <w:numId w:val="7"/>
+          <w:numId w:val="9"/>
         </w:numPr>
         <w:rPr>
           <w:lang w:val="en-CA"/>
@@ -48,7 +131,15 @@
         <w:rPr>
           <w:lang w:val="en-CA"/>
         </w:rPr>
-        <w:t>Item 2</w:t>
+        <w:t xml:space="preserve">Item 2 and </w:t>
+      </w:r>
+      <w:r>
+        <w:rPr>
+          <w:i/>
+          <w:iCs/>
+          <w:lang w:val="en-CA"/>
+        </w:rPr>
+        <w:t>Italics</w:t>
       </w:r>
     </w:p>
     <w:p>
@@ -56,7 +147,7 @@
         <w:pStyle w:val="ListParagraph"/>
         <w:numPr>
           <w:ilvl w:val="0"/>
-          <w:numId w:val="7"/>
+          <w:numId w:val="9"/>
         </w:numPr>
         <w:rPr>
           <w:lang w:val="en-CA"/>
@@ -66,20 +157,27 @@
         <w:rPr>
           <w:lang w:val="en-CA"/>
         </w:rPr>
-        <w:t>Item 3</w:t>
-      </w:r>
-    </w:p>
-    <w:p>
-      <w:pPr>
-        <w:rPr>
-          <w:lang w:val="en-CA"/>
-        </w:rPr>
-      </w:pPr>
-      <w:r>
-        <w:rPr>
-          <w:lang w:val="en-CA"/>
-        </w:rPr>
-        <w:t>Here is an ordered list:</w:t>
+        <w:t xml:space="preserve">Item 3 and </w:t>
+      </w:r>
+      <w:r>
+        <w:rPr>
+          <w:u w:val="single"/>
+          <w:lang w:val="en-CA"/>
+        </w:rPr>
+        <w:t>Underline</w:t>
+      </w:r>
+    </w:p>
+    <w:p>
+      <w:pPr>
+        <w:rPr>
+          <w:lang w:val="en-CA"/>
+        </w:rPr>
+      </w:pPr>
+      <w:r>
+        <w:rPr>
+          <w:lang w:val="en-CA"/>
+        </w:rPr>
+        <w:t>Unordered List incoming</w:t>
       </w:r>
     </w:p>
     <w:p>
@@ -87,7 +185,7 @@
         <w:pStyle w:val="ListParagraph"/>
         <w:numPr>
           <w:ilvl w:val="0"/>
-          <w:numId w:val="8"/>
+          <w:numId w:val="10"/>
         </w:numPr>
         <w:rPr>
           <w:lang w:val="en-CA"/>
@@ -97,7 +195,15 @@
         <w:rPr>
           <w:lang w:val="en-CA"/>
         </w:rPr>
-        <w:t>Item 1</w:t>
+        <w:t xml:space="preserve">Item 1 and </w:t>
+      </w:r>
+      <w:r>
+        <w:rPr>
+          <w:b/>
+          <w:bCs/>
+          <w:lang w:val="en-CA"/>
+        </w:rPr>
+        <w:t>bolded</w:t>
       </w:r>
     </w:p>
     <w:p>
@@ -105,7 +211,7 @@
         <w:pStyle w:val="ListParagraph"/>
         <w:numPr>
           <w:ilvl w:val="0"/>
-          <w:numId w:val="8"/>
+          <w:numId w:val="10"/>
         </w:numPr>
         <w:rPr>
           <w:lang w:val="en-CA"/>
@@ -115,7 +221,15 @@
         <w:rPr>
           <w:lang w:val="en-CA"/>
         </w:rPr>
-        <w:t>Item 2</w:t>
+        <w:t xml:space="preserve">Item 2 and </w:t>
+      </w:r>
+      <w:r>
+        <w:rPr>
+          <w:i/>
+          <w:iCs/>
+          <w:lang w:val="en-CA"/>
+        </w:rPr>
+        <w:t>Italics</w:t>
       </w:r>
     </w:p>
     <w:p>
@@ -123,7 +237,7 @@
         <w:pStyle w:val="ListParagraph"/>
         <w:numPr>
           <w:ilvl w:val="0"/>
-          <w:numId w:val="8"/>
+          <w:numId w:val="10"/>
         </w:numPr>
         <w:rPr>
           <w:lang w:val="en-CA"/>
@@ -133,17 +247,412 @@
         <w:rPr>
           <w:lang w:val="en-CA"/>
         </w:rPr>
+        <w:t xml:space="preserve">Item 3 and </w:t>
+      </w:r>
+      <w:r>
+        <w:rPr>
+          <w:u w:val="single"/>
+          <w:lang w:val="en-CA"/>
+        </w:rPr>
+        <w:t>Underline</w:t>
+      </w:r>
+    </w:p>
+    <w:p>
+      <w:pPr>
+        <w:rPr>
+          <w:lang w:val="en-CA"/>
+        </w:rPr>
+      </w:pPr>
+      <w:r>
+        <w:rPr>
+          <w:lang w:val="en-CA"/>
+        </w:rPr>
+        <w:t>Here’s another list for fun</w:t>
+      </w:r>
+    </w:p>
+    <w:p>
+      <w:pPr>
+        <w:pStyle w:val="ListParagraph"/>
+        <w:numPr>
+          <w:ilvl w:val="0"/>
+          <w:numId w:val="11"/>
+        </w:numPr>
+        <w:rPr>
+          <w:lang w:val="en-CA"/>
+        </w:rPr>
+      </w:pPr>
+      <w:r>
+        <w:rPr>
+          <w:lang w:val="en-CA"/>
+        </w:rPr>
+        <w:t>Item 1</w:t>
+      </w:r>
+    </w:p>
+    <w:p>
+      <w:pPr>
+        <w:pStyle w:val="ListParagraph"/>
+        <w:numPr>
+          <w:ilvl w:val="0"/>
+          <w:numId w:val="11"/>
+        </w:numPr>
+        <w:rPr>
+          <w:lang w:val="en-CA"/>
+        </w:rPr>
+      </w:pPr>
+      <w:r>
+        <w:rPr>
+          <w:lang w:val="en-CA"/>
+        </w:rPr>
+        <w:t>Item 2</w:t>
+      </w:r>
+    </w:p>
+    <w:p>
+      <w:pPr>
+        <w:pStyle w:val="ListParagraph"/>
+        <w:numPr>
+          <w:ilvl w:val="0"/>
+          <w:numId w:val="11"/>
+        </w:numPr>
+        <w:rPr>
+          <w:lang w:val="en-CA"/>
+        </w:rPr>
+      </w:pPr>
+      <w:r>
+        <w:rPr>
+          <w:lang w:val="en-CA"/>
+        </w:rPr>
         <w:t>Item 3</w:t>
       </w:r>
     </w:p>
     <w:p>
       <w:pPr>
-        <w:rPr>
-          <w:lang w:val="en-CA"/>
-        </w:rPr>
-      </w:pPr>
+        <w:pStyle w:val="ListParagraph"/>
+        <w:numPr>
+          <w:ilvl w:val="0"/>
+          <w:numId w:val="11"/>
+        </w:numPr>
+        <w:rPr>
+          <w:lang w:val="en-CA"/>
+        </w:rPr>
+      </w:pPr>
+      <w:r>
+        <w:rPr>
+          <w:lang w:val="en-CA"/>
+        </w:rPr>
+        <w:t>Item 4</w:t>
+      </w:r>
+    </w:p>
+    <w:p>
+      <w:pPr>
+        <w:pStyle w:val="ListParagraph"/>
+        <w:numPr>
+          <w:ilvl w:val="0"/>
+          <w:numId w:val="11"/>
+        </w:numPr>
+        <w:rPr>
+          <w:lang w:val="en-CA"/>
+        </w:rPr>
+      </w:pPr>
+      <w:r>
+        <w:rPr>
+          <w:lang w:val="en-CA"/>
+        </w:rPr>
+        <w:t>Item 5</w:t>
+      </w:r>
+    </w:p>
+    <w:p>
+      <w:pPr>
+        <w:pStyle w:val="ListParagraph"/>
+        <w:numPr>
+          <w:ilvl w:val="0"/>
+          <w:numId w:val="11"/>
+        </w:numPr>
+        <w:rPr>
+          <w:lang w:val="en-CA"/>
+        </w:rPr>
+      </w:pPr>
+      <w:r>
+        <w:rPr>
+          <w:lang w:val="en-CA"/>
+        </w:rPr>
+        <w:t>Item 6</w:t>
+      </w:r>
+    </w:p>
+    <w:p>
+      <w:pPr>
+        <w:rPr>
+          <w:lang w:val="en-CA"/>
+        </w:rPr>
+      </w:pPr>
+      <w:r>
+        <w:rPr>
+          <w:lang w:val="en-CA"/>
+        </w:rPr>
+        <w:t>Here’s an unordered list for fun</w:t>
+      </w:r>
+    </w:p>
+    <w:p>
+      <w:pPr>
+        <w:pStyle w:val="ListParagraph"/>
+        <w:numPr>
+          <w:ilvl w:val="0"/>
+          <w:numId w:val="12"/>
+        </w:numPr>
+        <w:rPr>
+          <w:lang w:val="en-CA"/>
+        </w:rPr>
+      </w:pPr>
+      <w:r>
+        <w:rPr>
+          <w:lang w:val="en-CA"/>
+        </w:rPr>
+        <w:t>Item 1</w:t>
+      </w:r>
+    </w:p>
+    <w:p>
+      <w:pPr>
+        <w:pStyle w:val="ListParagraph"/>
+        <w:numPr>
+          <w:ilvl w:val="0"/>
+          <w:numId w:val="12"/>
+        </w:numPr>
+        <w:rPr>
+          <w:lang w:val="en-CA"/>
+        </w:rPr>
+      </w:pPr>
+      <w:r>
+        <w:rPr>
+          <w:lang w:val="en-CA"/>
+        </w:rPr>
+        <w:t>Item 2</w:t>
+      </w:r>
+    </w:p>
+    <w:p>
+      <w:pPr>
+        <w:pStyle w:val="ListParagraph"/>
+        <w:numPr>
+          <w:ilvl w:val="0"/>
+          <w:numId w:val="12"/>
+        </w:numPr>
+        <w:rPr>
+          <w:lang w:val="en-CA"/>
+        </w:rPr>
+      </w:pPr>
+      <w:r>
+        <w:rPr>
+          <w:lang w:val="en-CA"/>
+        </w:rPr>
+        <w:t>Item 3</w:t>
+      </w:r>
+    </w:p>
+    <w:p>
+      <w:pPr>
+        <w:pStyle w:val="ListParagraph"/>
+        <w:numPr>
+          <w:ilvl w:val="0"/>
+          <w:numId w:val="12"/>
+        </w:numPr>
+        <w:rPr>
+          <w:lang w:val="en-CA"/>
+        </w:rPr>
+      </w:pPr>
+      <w:r>
+        <w:rPr>
+          <w:lang w:val="en-CA"/>
+        </w:rPr>
+        <w:t>Item 4</w:t>
+      </w:r>
+    </w:p>
+    <w:p>
+      <w:pPr>
+        <w:pStyle w:val="ListParagraph"/>
+        <w:numPr>
+          <w:ilvl w:val="0"/>
+          <w:numId w:val="12"/>
+        </w:numPr>
+        <w:rPr>
+          <w:lang w:val="en-CA"/>
+        </w:rPr>
+      </w:pPr>
+      <w:r>
+        <w:rPr>
+          <w:lang w:val="en-CA"/>
+        </w:rPr>
+        <w:t>Item 5</w:t>
+      </w:r>
+    </w:p>
+    <w:p>
+      <w:pPr>
+        <w:pStyle w:val="ListParagraph"/>
+        <w:numPr>
+          <w:ilvl w:val="0"/>
+          <w:numId w:val="12"/>
+        </w:numPr>
+        <w:rPr>
+          <w:lang w:val="en-CA"/>
+        </w:rPr>
+      </w:pPr>
+      <w:r>
+        <w:rPr>
+          <w:lang w:val="en-CA"/>
+        </w:rPr>
+        <w:t>Item 6</w:t>
+      </w:r>
+    </w:p>
+    <w:p>
+      <w:pPr>
+        <w:rPr>
+          <w:lang w:val="en-CA"/>
+        </w:rPr>
+      </w:pPr>
+      <w:r>
+        <w:rPr>
+          <w:lang w:val="en-CA"/>
+        </w:rPr>
+        <w:t>Maybe I should test a new page too!</w:t>
+      </w:r>
+    </w:p>
+    <w:p>
+      <w:pPr>
+        <w:rPr>
+          <w:lang w:val="en-CA"/>
+        </w:rPr>
+      </w:pPr>
+      <w:r>
+        <w:rPr>
+          <w:lang w:val="en-CA"/>
+        </w:rPr>
+        <w:t>Here we go</w:t>
+      </w:r>
+    </w:p>
+    <w:p>
+      <w:pPr>
+        <w:rPr>
+          <w:lang w:val="en-CA"/>
+        </w:rPr>
+      </w:pPr>
+      <w:r>
+        <w:rPr>
+          <w:lang w:val="en-CA"/>
+        </w:rPr>
+        <w:t>Moving to the new page</w:t>
+      </w:r>
+    </w:p>
+    <w:p>
+      <w:pPr>
+        <w:rPr>
+          <w:lang w:val="en-CA"/>
+        </w:rPr>
+      </w:pPr>
+      <w:r>
+        <w:rPr>
+          <w:lang w:val="en-CA"/>
+        </w:rPr>
+        <w:t>Almost there</w:t>
+      </w:r>
+    </w:p>
+    <w:p>
+      <w:pPr>
+        <w:rPr>
+          <w:lang w:val="en-CA"/>
+        </w:rPr>
+      </w:pPr>
+      <w:r>
+        <w:rPr>
+          <w:lang w:val="en-CA"/>
+        </w:rPr>
+        <w:t>Maybe another list</w:t>
+      </w:r>
+    </w:p>
+    <w:p>
+      <w:pPr>
+        <w:pStyle w:val="ListParagraph"/>
+        <w:numPr>
+          <w:ilvl w:val="0"/>
+          <w:numId w:val="13"/>
+        </w:numPr>
+        <w:rPr>
+          <w:lang w:val="en-CA"/>
+        </w:rPr>
+      </w:pPr>
+      <w:r>
+        <w:rPr>
+          <w:lang w:val="en-CA"/>
+        </w:rPr>
+        <w:t>Weeeeee</w:t>
+      </w:r>
+    </w:p>
+    <w:p>
+      <w:pPr>
+        <w:pStyle w:val="ListParagraph"/>
+        <w:numPr>
+          <w:ilvl w:val="0"/>
+          <w:numId w:val="13"/>
+        </w:numPr>
+        <w:rPr>
+          <w:lang w:val="en-CA"/>
+        </w:rPr>
+      </w:pPr>
+      <w:r>
+        <w:rPr>
+          <w:lang w:val="en-CA"/>
+        </w:rPr>
+        <w:t>Item 2</w:t>
+      </w:r>
+    </w:p>
+    <w:p>
+      <w:pPr>
+        <w:pStyle w:val="ListParagraph"/>
+        <w:numPr>
+          <w:ilvl w:val="0"/>
+          <w:numId w:val="13"/>
+        </w:numPr>
+        <w:rPr>
+          <w:lang w:val="en-CA"/>
+        </w:rPr>
+      </w:pPr>
+      <w:r>
+        <w:rPr>
+          <w:lang w:val="en-CA"/>
+        </w:rPr>
+        <w:t>Almost there</w:t>
+      </w:r>
+    </w:p>
+    <w:p>
+      <w:pPr>
+        <w:rPr>
+          <w:lang w:val="en-CA"/>
+        </w:rPr>
+      </w:pPr>
+      <w:r>
+        <w:rPr>
+          <w:lang w:val="en-CA"/>
+        </w:rPr>
+        <w:lastRenderedPageBreak/>
+        <w:t>Here is the new page</w:t>
+      </w:r>
+    </w:p>
+    <w:p>
+      <w:pPr>
+        <w:rPr>
+          <w:lang w:val="en-CA"/>
+        </w:rPr>
+      </w:pPr>
+      <w:r>
+        <w:rPr>
+          <w:lang w:val="en-CA"/>
+        </w:rPr>
+        <w:t>Hope it works!</w:t>
+      </w:r>
       <w:bookmarkStart w:id="0" w:name="_GoBack"/>
       <w:bookmarkEnd w:id="0"/>
+    </w:p>
+    <w:p>
+      <w:pPr>
+        <w:rPr>
+          <w:lang w:val="en-CA"/>
+        </w:rPr>
+      </w:pPr>
     </w:p>
     <w:sectPr>
       <w:pgSz w:w="12240" w:h="15840"/>
@@ -583,6 +1092,119 @@
     </w:lvl>
   </w:abstractNum>
   <w:abstractNum w:abstractNumId="4" w15:restartNumberingAfterBreak="0">
+    <w:nsid w:val="492A1DDB"/>
+    <w:multiLevelType w:val="hybridMultilevel"/>
+    <w:tmpl w:val="FD66F41C"/>
+    <w:lvl w:ilvl="0" w:tplc="10090001">
+      <w:start w:val="1"/>
+      <w:numFmt w:val="bullet"/>
+      <w:lvlText w:val=""/>
+      <w:lvlJc w:val="left"/>
+      <w:pPr>
+        <w:ind w:left="720" w:hanging="360"/>
+      </w:pPr>
+      <w:rPr>
+        <w:rFonts w:ascii="Symbol" w:hAnsi="Symbol" w:hint="default"/>
+      </w:rPr>
+    </w:lvl>
+    <w:lvl w:ilvl="1" w:tplc="10090003" w:tentative="1">
+      <w:start w:val="1"/>
+      <w:numFmt w:val="bullet"/>
+      <w:lvlText w:val="o"/>
+      <w:lvlJc w:val="left"/>
+      <w:pPr>
+        <w:ind w:left="1440" w:hanging="360"/>
+      </w:pPr>
+      <w:rPr>
+        <w:rFonts w:ascii="Courier New" w:hAnsi="Courier New" w:cs="Courier New" w:hint="default"/>
+      </w:rPr>
+    </w:lvl>
+    <w:lvl w:ilvl="2" w:tplc="10090005" w:tentative="1">
+      <w:start w:val="1"/>
+      <w:numFmt w:val="bullet"/>
+      <w:lvlText w:val=""/>
+      <w:lvlJc w:val="left"/>
+      <w:pPr>
+        <w:ind w:left="2160" w:hanging="360"/>
+      </w:pPr>
+      <w:rPr>
+        <w:rFonts w:ascii="Wingdings" w:hAnsi="Wingdings" w:hint="default"/>
+      </w:rPr>
+    </w:lvl>
+    <w:lvl w:ilvl="3" w:tplc="10090001" w:tentative="1">
+      <w:start w:val="1"/>
+      <w:numFmt w:val="bullet"/>
+      <w:lvlText w:val=""/>
+      <w:lvlJc w:val="left"/>
+      <w:pPr>
+        <w:ind w:left="2880" w:hanging="360"/>
+      </w:pPr>
+      <w:rPr>
+        <w:rFonts w:ascii="Symbol" w:hAnsi="Symbol" w:hint="default"/>
+      </w:rPr>
+    </w:lvl>
+    <w:lvl w:ilvl="4" w:tplc="10090003" w:tentative="1">
+      <w:start w:val="1"/>
+      <w:numFmt w:val="bullet"/>
+      <w:lvlText w:val="o"/>
+      <w:lvlJc w:val="left"/>
+      <w:pPr>
+        <w:ind w:left="3600" w:hanging="360"/>
+      </w:pPr>
+      <w:rPr>
+        <w:rFonts w:ascii="Courier New" w:hAnsi="Courier New" w:cs="Courier New" w:hint="default"/>
+      </w:rPr>
+    </w:lvl>
+    <w:lvl w:ilvl="5" w:tplc="10090005" w:tentative="1">
+      <w:start w:val="1"/>
+      <w:numFmt w:val="bullet"/>
+      <w:lvlText w:val=""/>
+      <w:lvlJc w:val="left"/>
+      <w:pPr>
+        <w:ind w:left="4320" w:hanging="360"/>
+      </w:pPr>
+      <w:rPr>
+        <w:rFonts w:ascii="Wingdings" w:hAnsi="Wingdings" w:hint="default"/>
+      </w:rPr>
+    </w:lvl>
+    <w:lvl w:ilvl="6" w:tplc="10090001" w:tentative="1">
+      <w:start w:val="1"/>
+      <w:numFmt w:val="bullet"/>
+      <w:lvlText w:val=""/>
+      <w:lvlJc w:val="left"/>
+      <w:pPr>
+        <w:ind w:left="5040" w:hanging="360"/>
+      </w:pPr>
+      <w:rPr>
+        <w:rFonts w:ascii="Symbol" w:hAnsi="Symbol" w:hint="default"/>
+      </w:rPr>
+    </w:lvl>
+    <w:lvl w:ilvl="7" w:tplc="10090003" w:tentative="1">
+      <w:start w:val="1"/>
+      <w:numFmt w:val="bullet"/>
+      <w:lvlText w:val="o"/>
+      <w:lvlJc w:val="left"/>
+      <w:pPr>
+        <w:ind w:left="5760" w:hanging="360"/>
+      </w:pPr>
+      <w:rPr>
+        <w:rFonts w:ascii="Courier New" w:hAnsi="Courier New" w:cs="Courier New" w:hint="default"/>
+      </w:rPr>
+    </w:lvl>
+    <w:lvl w:ilvl="8" w:tplc="10090005" w:tentative="1">
+      <w:start w:val="1"/>
+      <w:numFmt w:val="bullet"/>
+      <w:lvlText w:val=""/>
+      <w:lvlJc w:val="left"/>
+      <w:pPr>
+        <w:ind w:left="6480" w:hanging="360"/>
+      </w:pPr>
+      <w:rPr>
+        <w:rFonts w:ascii="Wingdings" w:hAnsi="Wingdings" w:hint="default"/>
+      </w:rPr>
+    </w:lvl>
+  </w:abstractNum>
+  <w:abstractNum w:abstractNumId="5" w15:restartNumberingAfterBreak="0">
     <w:nsid w:val="596A135C"/>
     <w:multiLevelType w:val="hybridMultilevel"/>
     <w:tmpl w:val="E6DE9132"/>
@@ -668,7 +1290,120 @@
       </w:pPr>
     </w:lvl>
   </w:abstractNum>
-  <w:abstractNum w:abstractNumId="5" w15:restartNumberingAfterBreak="0">
+  <w:abstractNum w:abstractNumId="6" w15:restartNumberingAfterBreak="0">
+    <w:nsid w:val="5C7E0717"/>
+    <w:multiLevelType w:val="hybridMultilevel"/>
+    <w:tmpl w:val="59466D7A"/>
+    <w:lvl w:ilvl="0" w:tplc="10090001">
+      <w:start w:val="1"/>
+      <w:numFmt w:val="bullet"/>
+      <w:lvlText w:val=""/>
+      <w:lvlJc w:val="left"/>
+      <w:pPr>
+        <w:ind w:left="720" w:hanging="360"/>
+      </w:pPr>
+      <w:rPr>
+        <w:rFonts w:ascii="Symbol" w:hAnsi="Symbol" w:hint="default"/>
+      </w:rPr>
+    </w:lvl>
+    <w:lvl w:ilvl="1" w:tplc="10090003" w:tentative="1">
+      <w:start w:val="1"/>
+      <w:numFmt w:val="bullet"/>
+      <w:lvlText w:val="o"/>
+      <w:lvlJc w:val="left"/>
+      <w:pPr>
+        <w:ind w:left="1440" w:hanging="360"/>
+      </w:pPr>
+      <w:rPr>
+        <w:rFonts w:ascii="Courier New" w:hAnsi="Courier New" w:cs="Courier New" w:hint="default"/>
+      </w:rPr>
+    </w:lvl>
+    <w:lvl w:ilvl="2" w:tplc="10090005" w:tentative="1">
+      <w:start w:val="1"/>
+      <w:numFmt w:val="bullet"/>
+      <w:lvlText w:val=""/>
+      <w:lvlJc w:val="left"/>
+      <w:pPr>
+        <w:ind w:left="2160" w:hanging="360"/>
+      </w:pPr>
+      <w:rPr>
+        <w:rFonts w:ascii="Wingdings" w:hAnsi="Wingdings" w:hint="default"/>
+      </w:rPr>
+    </w:lvl>
+    <w:lvl w:ilvl="3" w:tplc="10090001" w:tentative="1">
+      <w:start w:val="1"/>
+      <w:numFmt w:val="bullet"/>
+      <w:lvlText w:val=""/>
+      <w:lvlJc w:val="left"/>
+      <w:pPr>
+        <w:ind w:left="2880" w:hanging="360"/>
+      </w:pPr>
+      <w:rPr>
+        <w:rFonts w:ascii="Symbol" w:hAnsi="Symbol" w:hint="default"/>
+      </w:rPr>
+    </w:lvl>
+    <w:lvl w:ilvl="4" w:tplc="10090003" w:tentative="1">
+      <w:start w:val="1"/>
+      <w:numFmt w:val="bullet"/>
+      <w:lvlText w:val="o"/>
+      <w:lvlJc w:val="left"/>
+      <w:pPr>
+        <w:ind w:left="3600" w:hanging="360"/>
+      </w:pPr>
+      <w:rPr>
+        <w:rFonts w:ascii="Courier New" w:hAnsi="Courier New" w:cs="Courier New" w:hint="default"/>
+      </w:rPr>
+    </w:lvl>
+    <w:lvl w:ilvl="5" w:tplc="10090005" w:tentative="1">
+      <w:start w:val="1"/>
+      <w:numFmt w:val="bullet"/>
+      <w:lvlText w:val=""/>
+      <w:lvlJc w:val="left"/>
+      <w:pPr>
+        <w:ind w:left="4320" w:hanging="360"/>
+      </w:pPr>
+      <w:rPr>
+        <w:rFonts w:ascii="Wingdings" w:hAnsi="Wingdings" w:hint="default"/>
+      </w:rPr>
+    </w:lvl>
+    <w:lvl w:ilvl="6" w:tplc="10090001" w:tentative="1">
+      <w:start w:val="1"/>
+      <w:numFmt w:val="bullet"/>
+      <w:lvlText w:val=""/>
+      <w:lvlJc w:val="left"/>
+      <w:pPr>
+        <w:ind w:left="5040" w:hanging="360"/>
+      </w:pPr>
+      <w:rPr>
+        <w:rFonts w:ascii="Symbol" w:hAnsi="Symbol" w:hint="default"/>
+      </w:rPr>
+    </w:lvl>
+    <w:lvl w:ilvl="7" w:tplc="10090003" w:tentative="1">
+      <w:start w:val="1"/>
+      <w:numFmt w:val="bullet"/>
+      <w:lvlText w:val="o"/>
+      <w:lvlJc w:val="left"/>
+      <w:pPr>
+        <w:ind w:left="5760" w:hanging="360"/>
+      </w:pPr>
+      <w:rPr>
+        <w:rFonts w:ascii="Courier New" w:hAnsi="Courier New" w:cs="Courier New" w:hint="default"/>
+      </w:rPr>
+    </w:lvl>
+    <w:lvl w:ilvl="8" w:tplc="10090005" w:tentative="1">
+      <w:start w:val="1"/>
+      <w:numFmt w:val="bullet"/>
+      <w:lvlText w:val=""/>
+      <w:lvlJc w:val="left"/>
+      <w:pPr>
+        <w:ind w:left="6480" w:hanging="360"/>
+      </w:pPr>
+      <w:rPr>
+        <w:rFonts w:ascii="Wingdings" w:hAnsi="Wingdings" w:hint="default"/>
+      </w:rPr>
+    </w:lvl>
+  </w:abstractNum>
+  <w:abstractNum w:abstractNumId="7" w15:restartNumberingAfterBreak="0">
     <w:nsid w:val="61A261A5"/>
     <w:multiLevelType w:val="hybridMultilevel"/>
     <w:tmpl w:val="A98E25FA"/>
@@ -781,7 +1516,7 @@
       </w:rPr>
     </w:lvl>
   </w:abstractNum>
-  <w:abstractNum w:abstractNumId="6" w15:restartNumberingAfterBreak="0">
+  <w:abstractNum w:abstractNumId="8" w15:restartNumberingAfterBreak="0">
     <w:nsid w:val="64252D0B"/>
     <w:multiLevelType w:val="hybridMultilevel"/>
     <w:tmpl w:val="95B25ED0"/>
@@ -894,7 +1629,179 @@
       </w:rPr>
     </w:lvl>
   </w:abstractNum>
-  <w:abstractNum w:abstractNumId="7" w15:restartNumberingAfterBreak="0">
+  <w:abstractNum w:abstractNumId="9" w15:restartNumberingAfterBreak="0">
+    <w:nsid w:val="65AF3FF6"/>
+    <w:multiLevelType w:val="hybridMultilevel"/>
+    <w:tmpl w:val="29CA9B00"/>
+    <w:lvl w:ilvl="0" w:tplc="1009000F">
+      <w:start w:val="1"/>
+      <w:numFmt w:val="decimal"/>
+      <w:lvlText w:val="%1."/>
+      <w:lvlJc w:val="left"/>
+      <w:pPr>
+        <w:ind w:left="720" w:hanging="360"/>
+      </w:pPr>
+    </w:lvl>
+    <w:lvl w:ilvl="1" w:tplc="10090019" w:tentative="1">
+      <w:start w:val="1"/>
+      <w:numFmt w:val="lowerLetter"/>
+      <w:lvlText w:val="%2."/>
+      <w:lvlJc w:val="left"/>
+      <w:pPr>
+        <w:ind w:left="1440" w:hanging="360"/>
+      </w:pPr>
+    </w:lvl>
+    <w:lvl w:ilvl="2" w:tplc="1009001B" w:tentative="1">
+      <w:start w:val="1"/>
+      <w:numFmt w:val="lowerRoman"/>
+      <w:lvlText w:val="%3."/>
+      <w:lvlJc w:val="right"/>
+      <w:pPr>
+        <w:ind w:left="2160" w:hanging="180"/>
+      </w:pPr>
+    </w:lvl>
+    <w:lvl w:ilvl="3" w:tplc="1009000F" w:tentative="1">
+      <w:start w:val="1"/>
+      <w:numFmt w:val="decimal"/>
+      <w:lvlText w:val="%4."/>
+      <w:lvlJc w:val="left"/>
+      <w:pPr>
+        <w:ind w:left="2880" w:hanging="360"/>
+      </w:pPr>
+    </w:lvl>
+    <w:lvl w:ilvl="4" w:tplc="10090019" w:tentative="1">
+      <w:start w:val="1"/>
+      <w:numFmt w:val="lowerLetter"/>
+      <w:lvlText w:val="%5."/>
+      <w:lvlJc w:val="left"/>
+      <w:pPr>
+        <w:ind w:left="3600" w:hanging="360"/>
+      </w:pPr>
+    </w:lvl>
+    <w:lvl w:ilvl="5" w:tplc="1009001B" w:tentative="1">
+      <w:start w:val="1"/>
+      <w:numFmt w:val="lowerRoman"/>
+      <w:lvlText w:val="%6."/>
+      <w:lvlJc w:val="right"/>
+      <w:pPr>
+        <w:ind w:left="4320" w:hanging="180"/>
+      </w:pPr>
+    </w:lvl>
+    <w:lvl w:ilvl="6" w:tplc="1009000F" w:tentative="1">
+      <w:start w:val="1"/>
+      <w:numFmt w:val="decimal"/>
+      <w:lvlText w:val="%7."/>
+      <w:lvlJc w:val="left"/>
+      <w:pPr>
+        <w:ind w:left="5040" w:hanging="360"/>
+      </w:pPr>
+    </w:lvl>
+    <w:lvl w:ilvl="7" w:tplc="10090019" w:tentative="1">
+      <w:start w:val="1"/>
+      <w:numFmt w:val="lowerLetter"/>
+      <w:lvlText w:val="%8."/>
+      <w:lvlJc w:val="left"/>
+      <w:pPr>
+        <w:ind w:left="5760" w:hanging="360"/>
+      </w:pPr>
+    </w:lvl>
+    <w:lvl w:ilvl="8" w:tplc="1009001B" w:tentative="1">
+      <w:start w:val="1"/>
+      <w:numFmt w:val="lowerRoman"/>
+      <w:lvlText w:val="%9."/>
+      <w:lvlJc w:val="right"/>
+      <w:pPr>
+        <w:ind w:left="6480" w:hanging="180"/>
+      </w:pPr>
+    </w:lvl>
+  </w:abstractNum>
+  <w:abstractNum w:abstractNumId="10" w15:restartNumberingAfterBreak="0">
+    <w:nsid w:val="6C443FA1"/>
+    <w:multiLevelType w:val="hybridMultilevel"/>
+    <w:tmpl w:val="67BAA84E"/>
+    <w:lvl w:ilvl="0" w:tplc="1009000F">
+      <w:start w:val="1"/>
+      <w:numFmt w:val="decimal"/>
+      <w:lvlText w:val="%1."/>
+      <w:lvlJc w:val="left"/>
+      <w:pPr>
+        <w:ind w:left="720" w:hanging="360"/>
+      </w:pPr>
+    </w:lvl>
+    <w:lvl w:ilvl="1" w:tplc="10090019" w:tentative="1">
+      <w:start w:val="1"/>
+      <w:numFmt w:val="lowerLetter"/>
+      <w:lvlText w:val="%2."/>
+      <w:lvlJc w:val="left"/>
+      <w:pPr>
+        <w:ind w:left="1440" w:hanging="360"/>
+      </w:pPr>
+    </w:lvl>
+    <w:lvl w:ilvl="2" w:tplc="1009001B" w:tentative="1">
+      <w:start w:val="1"/>
+      <w:numFmt w:val="lowerRoman"/>
+      <w:lvlText w:val="%3."/>
+      <w:lvlJc w:val="right"/>
+      <w:pPr>
+        <w:ind w:left="2160" w:hanging="180"/>
+      </w:pPr>
+    </w:lvl>
+    <w:lvl w:ilvl="3" w:tplc="1009000F" w:tentative="1">
+      <w:start w:val="1"/>
+      <w:numFmt w:val="decimal"/>
+      <w:lvlText w:val="%4."/>
+      <w:lvlJc w:val="left"/>
+      <w:pPr>
+        <w:ind w:left="2880" w:hanging="360"/>
+      </w:pPr>
+    </w:lvl>
+    <w:lvl w:ilvl="4" w:tplc="10090019" w:tentative="1">
+      <w:start w:val="1"/>
+      <w:numFmt w:val="lowerLetter"/>
+      <w:lvlText w:val="%5."/>
+      <w:lvlJc w:val="left"/>
+      <w:pPr>
+        <w:ind w:left="3600" w:hanging="360"/>
+      </w:pPr>
+    </w:lvl>
+    <w:lvl w:ilvl="5" w:tplc="1009001B" w:tentative="1">
+      <w:start w:val="1"/>
+      <w:numFmt w:val="lowerRoman"/>
+      <w:lvlText w:val="%6."/>
+      <w:lvlJc w:val="right"/>
+      <w:pPr>
+        <w:ind w:left="4320" w:hanging="180"/>
+      </w:pPr>
+    </w:lvl>
+    <w:lvl w:ilvl="6" w:tplc="1009000F" w:tentative="1">
+      <w:start w:val="1"/>
+      <w:numFmt w:val="decimal"/>
+      <w:lvlText w:val="%7."/>
+      <w:lvlJc w:val="left"/>
+      <w:pPr>
+        <w:ind w:left="5040" w:hanging="360"/>
+      </w:pPr>
+    </w:lvl>
+    <w:lvl w:ilvl="7" w:tplc="10090019" w:tentative="1">
+      <w:start w:val="1"/>
+      <w:numFmt w:val="lowerLetter"/>
+      <w:lvlText w:val="%8."/>
+      <w:lvlJc w:val="left"/>
+      <w:pPr>
+        <w:ind w:left="5760" w:hanging="360"/>
+      </w:pPr>
+    </w:lvl>
+    <w:lvl w:ilvl="8" w:tplc="1009001B" w:tentative="1">
+      <w:start w:val="1"/>
+      <w:numFmt w:val="lowerRoman"/>
+      <w:lvlText w:val="%9."/>
+      <w:lvlJc w:val="right"/>
+      <w:pPr>
+        <w:ind w:left="6480" w:hanging="180"/>
+      </w:pPr>
+    </w:lvl>
+  </w:abstractNum>
+  <w:abstractNum w:abstractNumId="11" w15:restartNumberingAfterBreak="0">
     <w:nsid w:val="720D3E4D"/>
     <w:multiLevelType w:val="hybridMultilevel"/>
     <w:tmpl w:val="ACB06152"/>
@@ -995,6 +1902,119 @@
       </w:rPr>
     </w:lvl>
     <w:lvl w:ilvl="8" w:tplc="04090005" w:tentative="1">
+      <w:start w:val="1"/>
+      <w:numFmt w:val="bullet"/>
+      <w:lvlText w:val=""/>
+      <w:lvlJc w:val="left"/>
+      <w:pPr>
+        <w:ind w:left="6480" w:hanging="360"/>
+      </w:pPr>
+      <w:rPr>
+        <w:rFonts w:ascii="Wingdings" w:hAnsi="Wingdings" w:hint="default"/>
+      </w:rPr>
+    </w:lvl>
+  </w:abstractNum>
+  <w:abstractNum w:abstractNumId="12" w15:restartNumberingAfterBreak="0">
+    <w:nsid w:val="7C51148E"/>
+    <w:multiLevelType w:val="hybridMultilevel"/>
+    <w:tmpl w:val="6082BA06"/>
+    <w:lvl w:ilvl="0" w:tplc="10090001">
+      <w:start w:val="1"/>
+      <w:numFmt w:val="bullet"/>
+      <w:lvlText w:val=""/>
+      <w:lvlJc w:val="left"/>
+      <w:pPr>
+        <w:ind w:left="720" w:hanging="360"/>
+      </w:pPr>
+      <w:rPr>
+        <w:rFonts w:ascii="Symbol" w:hAnsi="Symbol" w:hint="default"/>
+      </w:rPr>
+    </w:lvl>
+    <w:lvl w:ilvl="1" w:tplc="10090003" w:tentative="1">
+      <w:start w:val="1"/>
+      <w:numFmt w:val="bullet"/>
+      <w:lvlText w:val="o"/>
+      <w:lvlJc w:val="left"/>
+      <w:pPr>
+        <w:ind w:left="1440" w:hanging="360"/>
+      </w:pPr>
+      <w:rPr>
+        <w:rFonts w:ascii="Courier New" w:hAnsi="Courier New" w:cs="Courier New" w:hint="default"/>
+      </w:rPr>
+    </w:lvl>
+    <w:lvl w:ilvl="2" w:tplc="10090005" w:tentative="1">
+      <w:start w:val="1"/>
+      <w:numFmt w:val="bullet"/>
+      <w:lvlText w:val=""/>
+      <w:lvlJc w:val="left"/>
+      <w:pPr>
+        <w:ind w:left="2160" w:hanging="360"/>
+      </w:pPr>
+      <w:rPr>
+        <w:rFonts w:ascii="Wingdings" w:hAnsi="Wingdings" w:hint="default"/>
+      </w:rPr>
+    </w:lvl>
+    <w:lvl w:ilvl="3" w:tplc="10090001" w:tentative="1">
+      <w:start w:val="1"/>
+      <w:numFmt w:val="bullet"/>
+      <w:lvlText w:val=""/>
+      <w:lvlJc w:val="left"/>
+      <w:pPr>
+        <w:ind w:left="2880" w:hanging="360"/>
+      </w:pPr>
+      <w:rPr>
+        <w:rFonts w:ascii="Symbol" w:hAnsi="Symbol" w:hint="default"/>
+      </w:rPr>
+    </w:lvl>
+    <w:lvl w:ilvl="4" w:tplc="10090003" w:tentative="1">
+      <w:start w:val="1"/>
+      <w:numFmt w:val="bullet"/>
+      <w:lvlText w:val="o"/>
+      <w:lvlJc w:val="left"/>
+      <w:pPr>
+        <w:ind w:left="3600" w:hanging="360"/>
+      </w:pPr>
+      <w:rPr>
+        <w:rFonts w:ascii="Courier New" w:hAnsi="Courier New" w:cs="Courier New" w:hint="default"/>
+      </w:rPr>
+    </w:lvl>
+    <w:lvl w:ilvl="5" w:tplc="10090005" w:tentative="1">
+      <w:start w:val="1"/>
+      <w:numFmt w:val="bullet"/>
+      <w:lvlText w:val=""/>
+      <w:lvlJc w:val="left"/>
+      <w:pPr>
+        <w:ind w:left="4320" w:hanging="360"/>
+      </w:pPr>
+      <w:rPr>
+        <w:rFonts w:ascii="Wingdings" w:hAnsi="Wingdings" w:hint="default"/>
+      </w:rPr>
+    </w:lvl>
+    <w:lvl w:ilvl="6" w:tplc="10090001" w:tentative="1">
+      <w:start w:val="1"/>
+      <w:numFmt w:val="bullet"/>
+      <w:lvlText w:val=""/>
+      <w:lvlJc w:val="left"/>
+      <w:pPr>
+        <w:ind w:left="5040" w:hanging="360"/>
+      </w:pPr>
+      <w:rPr>
+        <w:rFonts w:ascii="Symbol" w:hAnsi="Symbol" w:hint="default"/>
+      </w:rPr>
+    </w:lvl>
+    <w:lvl w:ilvl="7" w:tplc="10090003" w:tentative="1">
+      <w:start w:val="1"/>
+      <w:numFmt w:val="bullet"/>
+      <w:lvlText w:val="o"/>
+      <w:lvlJc w:val="left"/>
+      <w:pPr>
+        <w:ind w:left="5760" w:hanging="360"/>
+      </w:pPr>
+      <w:rPr>
+        <w:rFonts w:ascii="Courier New" w:hAnsi="Courier New" w:cs="Courier New" w:hint="default"/>
+      </w:rPr>
+    </w:lvl>
+    <w:lvl w:ilvl="8" w:tplc="10090005" w:tentative="1">
       <w:start w:val="1"/>
       <w:numFmt w:val="bullet"/>
       <w:lvlText w:val=""/>
@@ -1014,10 +2034,10 @@
     <w:abstractNumId w:val="2"/>
   </w:num>
   <w:num w:numId="3">
-    <w:abstractNumId w:val="7"/>
+    <w:abstractNumId w:val="11"/>
   </w:num>
   <w:num w:numId="4">
-    <w:abstractNumId w:val="5"/>
+    <w:abstractNumId w:val="7"/>
   </w:num>
   <w:num w:numId="5">
     <w:abstractNumId w:val="3"/>
@@ -1026,10 +2046,25 @@
     <w:abstractNumId w:val="0"/>
   </w:num>
   <w:num w:numId="7">
+    <w:abstractNumId w:val="8"/>
+  </w:num>
+  <w:num w:numId="8">
+    <w:abstractNumId w:val="5"/>
+  </w:num>
+  <w:num w:numId="9">
+    <w:abstractNumId w:val="10"/>
+  </w:num>
+  <w:num w:numId="10">
     <w:abstractNumId w:val="6"/>
   </w:num>
-  <w:num w:numId="8">
+  <w:num w:numId="11">
+    <w:abstractNumId w:val="9"/>
+  </w:num>
+  <w:num w:numId="12">
     <w:abstractNumId w:val="4"/>
+  </w:num>
+  <w:num w:numId="13">
+    <w:abstractNumId w:val="12"/>
   </w:num>
 </w:numbering>
 </file>

</xml_diff>